<commit_message>
Updates to About Me blurb
</commit_message>
<xml_diff>
--- a/Content Layout.docx
+++ b/Content Layout.docx
@@ -145,501 +145,494 @@
         </w:rPr>
         <w:t>3D Printing Visualizer</w:t>
       </w:r>
+    </w:p>
+    <w:p>
+      <w:pPr>
+        <w:pStyle w:val="ListParagraph"/>
+        <w:numPr>
+          <w:ilvl w:val="1"/>
+          <w:numId w:val="1"/>
+        </w:numPr>
+        <w:rPr>
+          <w:rFonts w:ascii="Times New Roman" w:hAnsi="Times New Roman" w:cs="Times New Roman"/>
+        </w:rPr>
+      </w:pPr>
+      <w:r>
+        <w:rPr>
+          <w:rFonts w:ascii="Times New Roman" w:hAnsi="Times New Roman" w:cs="Times New Roman"/>
+        </w:rPr>
+        <w:t>Rapid Prototyping/Physical Computing</w:t>
+      </w:r>
+    </w:p>
+    <w:p>
+      <w:pPr>
+        <w:pStyle w:val="ListParagraph"/>
+        <w:numPr>
+          <w:ilvl w:val="2"/>
+          <w:numId w:val="1"/>
+        </w:numPr>
+        <w:rPr>
+          <w:rFonts w:ascii="Times New Roman" w:hAnsi="Times New Roman" w:cs="Times New Roman"/>
+        </w:rPr>
+      </w:pPr>
+      <w:r>
+        <w:rPr>
+          <w:rFonts w:ascii="Times New Roman" w:hAnsi="Times New Roman" w:cs="Times New Roman"/>
+        </w:rPr>
+        <w:t>Graffitibot</w:t>
+      </w:r>
+    </w:p>
+    <w:p>
+      <w:pPr>
+        <w:pStyle w:val="ListParagraph"/>
+        <w:numPr>
+          <w:ilvl w:val="3"/>
+          <w:numId w:val="1"/>
+        </w:numPr>
+        <w:rPr>
+          <w:rFonts w:ascii="Times New Roman" w:hAnsi="Times New Roman" w:cs="Times New Roman"/>
+        </w:rPr>
+      </w:pPr>
+      <w:r>
+        <w:rPr>
+          <w:rFonts w:ascii="Times New Roman" w:hAnsi="Times New Roman" w:cs="Times New Roman"/>
+        </w:rPr>
+        <w:t>Show video (maybe make video shorter?)</w:t>
+      </w:r>
+    </w:p>
+    <w:p>
+      <w:pPr>
+        <w:pStyle w:val="ListParagraph"/>
+        <w:numPr>
+          <w:ilvl w:val="3"/>
+          <w:numId w:val="1"/>
+        </w:numPr>
+        <w:rPr>
+          <w:rFonts w:ascii="Times New Roman" w:hAnsi="Times New Roman" w:cs="Times New Roman"/>
+        </w:rPr>
+      </w:pPr>
+      <w:r>
+        <w:rPr>
+          <w:rFonts w:ascii="Times New Roman" w:hAnsi="Times New Roman" w:cs="Times New Roman"/>
+        </w:rPr>
+        <w:t>Perhaps link to paper</w:t>
+      </w:r>
+    </w:p>
+    <w:p>
+      <w:pPr>
+        <w:pStyle w:val="ListParagraph"/>
+        <w:numPr>
+          <w:ilvl w:val="2"/>
+          <w:numId w:val="1"/>
+        </w:numPr>
+        <w:rPr>
+          <w:rFonts w:ascii="Times New Roman" w:hAnsi="Times New Roman" w:cs="Times New Roman"/>
+        </w:rPr>
+      </w:pPr>
+      <w:r>
+        <w:rPr>
+          <w:rFonts w:ascii="Times New Roman" w:hAnsi="Times New Roman" w:cs="Times New Roman"/>
+        </w:rPr>
+        <w:t>Zoetrope</w:t>
+      </w:r>
+    </w:p>
+    <w:p>
+      <w:pPr>
+        <w:pStyle w:val="ListParagraph"/>
+        <w:numPr>
+          <w:ilvl w:val="3"/>
+          <w:numId w:val="1"/>
+        </w:numPr>
+        <w:rPr>
+          <w:rFonts w:ascii="Times New Roman" w:hAnsi="Times New Roman" w:cs="Times New Roman"/>
+        </w:rPr>
+      </w:pPr>
+      <w:r>
+        <w:rPr>
+          <w:rFonts w:ascii="Times New Roman" w:hAnsi="Times New Roman" w:cs="Times New Roman"/>
+        </w:rPr>
+        <w:t>Link to inspiration</w:t>
+      </w:r>
+    </w:p>
+    <w:p>
+      <w:pPr>
+        <w:pStyle w:val="ListParagraph"/>
+        <w:numPr>
+          <w:ilvl w:val="3"/>
+          <w:numId w:val="1"/>
+        </w:numPr>
+        <w:rPr>
+          <w:rFonts w:ascii="Times New Roman" w:hAnsi="Times New Roman" w:cs="Times New Roman"/>
+        </w:rPr>
+      </w:pPr>
+      <w:r>
+        <w:rPr>
+          <w:rFonts w:ascii="Times New Roman" w:hAnsi="Times New Roman" w:cs="Times New Roman"/>
+        </w:rPr>
+        <w:t>Pics and Videos of product</w:t>
+      </w:r>
+    </w:p>
+    <w:p>
+      <w:pPr>
+        <w:pStyle w:val="ListParagraph"/>
+        <w:numPr>
+          <w:ilvl w:val="2"/>
+          <w:numId w:val="1"/>
+        </w:numPr>
+        <w:rPr>
+          <w:rFonts w:ascii="Times New Roman" w:hAnsi="Times New Roman" w:cs="Times New Roman"/>
+        </w:rPr>
+      </w:pPr>
+      <w:r>
+        <w:rPr>
+          <w:rFonts w:ascii="Times New Roman" w:hAnsi="Times New Roman" w:cs="Times New Roman"/>
+        </w:rPr>
+        <w:t>Cryptex</w:t>
+      </w:r>
+    </w:p>
+    <w:p>
+      <w:pPr>
+        <w:pStyle w:val="ListParagraph"/>
+        <w:numPr>
+          <w:ilvl w:val="2"/>
+          <w:numId w:val="1"/>
+        </w:numPr>
+        <w:rPr>
+          <w:rFonts w:ascii="Times New Roman" w:hAnsi="Times New Roman" w:cs="Times New Roman"/>
+        </w:rPr>
+      </w:pPr>
+      <w:r>
+        <w:rPr>
+          <w:rFonts w:ascii="Times New Roman" w:hAnsi="Times New Roman" w:cs="Times New Roman"/>
+        </w:rPr>
+        <w:t>Game</w:t>
+      </w:r>
+    </w:p>
+    <w:p>
+      <w:pPr>
+        <w:pStyle w:val="ListParagraph"/>
+        <w:numPr>
+          <w:ilvl w:val="1"/>
+          <w:numId w:val="1"/>
+        </w:numPr>
+        <w:rPr>
+          <w:rFonts w:ascii="Times New Roman" w:hAnsi="Times New Roman" w:cs="Times New Roman"/>
+        </w:rPr>
+      </w:pPr>
+      <w:r>
+        <w:rPr>
+          <w:rFonts w:ascii="Times New Roman" w:hAnsi="Times New Roman" w:cs="Times New Roman"/>
+        </w:rPr>
+        <w:t>Game Design</w:t>
+      </w:r>
+    </w:p>
+    <w:p>
+      <w:pPr>
+        <w:pStyle w:val="ListParagraph"/>
+        <w:numPr>
+          <w:ilvl w:val="2"/>
+          <w:numId w:val="1"/>
+        </w:numPr>
+        <w:rPr>
+          <w:rFonts w:ascii="Times New Roman" w:hAnsi="Times New Roman" w:cs="Times New Roman"/>
+        </w:rPr>
+      </w:pPr>
+      <w:r>
+        <w:rPr>
+          <w:rFonts w:ascii="Times New Roman" w:hAnsi="Times New Roman" w:cs="Times New Roman"/>
+        </w:rPr>
+        <w:t>Deserted</w:t>
+      </w:r>
+    </w:p>
+    <w:p>
+      <w:pPr>
+        <w:pStyle w:val="ListParagraph"/>
+        <w:numPr>
+          <w:ilvl w:val="3"/>
+          <w:numId w:val="1"/>
+        </w:numPr>
+        <w:rPr>
+          <w:rFonts w:ascii="Times New Roman" w:hAnsi="Times New Roman" w:cs="Times New Roman"/>
+        </w:rPr>
+      </w:pPr>
+      <w:r>
+        <w:rPr>
+          <w:rFonts w:ascii="Times New Roman" w:hAnsi="Times New Roman" w:cs="Times New Roman"/>
+        </w:rPr>
+        <w:t>Show video and some screenshots</w:t>
+      </w:r>
+    </w:p>
+    <w:p>
+      <w:pPr>
+        <w:pStyle w:val="ListParagraph"/>
+        <w:numPr>
+          <w:ilvl w:val="3"/>
+          <w:numId w:val="1"/>
+        </w:numPr>
+        <w:rPr>
+          <w:rFonts w:ascii="Times New Roman" w:hAnsi="Times New Roman" w:cs="Times New Roman"/>
+        </w:rPr>
+      </w:pPr>
+      <w:r>
+        <w:rPr>
+          <w:rFonts w:ascii="Times New Roman" w:hAnsi="Times New Roman" w:cs="Times New Roman"/>
+        </w:rPr>
+        <w:t>Link to GDIAC website for download and manual</w:t>
+      </w:r>
+    </w:p>
+    <w:p>
+      <w:pPr>
+        <w:pStyle w:val="ListParagraph"/>
+        <w:numPr>
+          <w:ilvl w:val="2"/>
+          <w:numId w:val="1"/>
+        </w:numPr>
+        <w:rPr>
+          <w:rFonts w:ascii="Times New Roman" w:hAnsi="Times New Roman" w:cs="Times New Roman"/>
+        </w:rPr>
+      </w:pPr>
+      <w:r>
+        <w:rPr>
+          <w:rFonts w:ascii="Times New Roman" w:hAnsi="Times New Roman" w:cs="Times New Roman"/>
+        </w:rPr>
+        <w:t>Host catch me if you can</w:t>
+      </w:r>
+    </w:p>
+    <w:p>
+      <w:pPr>
+        <w:pStyle w:val="ListParagraph"/>
+        <w:numPr>
+          <w:ilvl w:val="1"/>
+          <w:numId w:val="1"/>
+        </w:numPr>
+        <w:rPr>
+          <w:rFonts w:ascii="Times New Roman" w:hAnsi="Times New Roman" w:cs="Times New Roman"/>
+        </w:rPr>
+      </w:pPr>
+      <w:r>
+        <w:rPr>
+          <w:rFonts w:ascii="Times New Roman" w:hAnsi="Times New Roman" w:cs="Times New Roman"/>
+        </w:rPr>
+        <w:t>Other</w:t>
+      </w:r>
+    </w:p>
+    <w:p>
+      <w:pPr>
+        <w:pStyle w:val="ListParagraph"/>
+        <w:numPr>
+          <w:ilvl w:val="2"/>
+          <w:numId w:val="1"/>
+        </w:numPr>
+        <w:rPr>
+          <w:rFonts w:ascii="Times New Roman" w:hAnsi="Times New Roman" w:cs="Times New Roman"/>
+        </w:rPr>
+      </w:pPr>
+      <w:r>
+        <w:rPr>
+          <w:rFonts w:ascii="Times New Roman" w:hAnsi="Times New Roman" w:cs="Times New Roman"/>
+        </w:rPr>
+        <w:t>Go through and figure out</w:t>
+      </w:r>
+    </w:p>
+    <w:p>
+      <w:pPr>
+        <w:pStyle w:val="ListParagraph"/>
+        <w:numPr>
+          <w:ilvl w:val="2"/>
+          <w:numId w:val="1"/>
+        </w:numPr>
+        <w:rPr>
+          <w:rFonts w:ascii="Times New Roman" w:hAnsi="Times New Roman" w:cs="Times New Roman"/>
+        </w:rPr>
+      </w:pPr>
+      <w:r>
+        <w:rPr>
+          <w:rFonts w:ascii="Times New Roman" w:hAnsi="Times New Roman" w:cs="Times New Roman"/>
+        </w:rPr>
+        <w:t>Critterworld</w:t>
+      </w:r>
+    </w:p>
+    <w:p>
+      <w:pPr>
+        <w:pStyle w:val="ListParagraph"/>
+        <w:numPr>
+          <w:ilvl w:val="0"/>
+          <w:numId w:val="1"/>
+        </w:numPr>
+        <w:rPr>
+          <w:rFonts w:ascii="Times New Roman" w:hAnsi="Times New Roman" w:cs="Times New Roman"/>
+        </w:rPr>
+      </w:pPr>
+      <w:r>
+        <w:rPr>
+          <w:rFonts w:ascii="Times New Roman" w:hAnsi="Times New Roman" w:cs="Times New Roman"/>
+        </w:rPr>
+        <w:t>Writing/Journalism</w:t>
+      </w:r>
+    </w:p>
+    <w:p>
+      <w:pPr>
+        <w:pStyle w:val="ListParagraph"/>
+        <w:numPr>
+          <w:ilvl w:val="1"/>
+          <w:numId w:val="1"/>
+        </w:numPr>
+        <w:rPr>
+          <w:rFonts w:ascii="Times New Roman" w:hAnsi="Times New Roman" w:cs="Times New Roman"/>
+        </w:rPr>
+      </w:pPr>
+      <w:r>
+        <w:rPr>
+          <w:rFonts w:ascii="Times New Roman" w:hAnsi="Times New Roman" w:cs="Times New Roman"/>
+        </w:rPr>
+        <w:t>Senior Thesis</w:t>
+      </w:r>
+    </w:p>
+    <w:p>
+      <w:pPr>
+        <w:pStyle w:val="ListParagraph"/>
+        <w:numPr>
+          <w:ilvl w:val="1"/>
+          <w:numId w:val="1"/>
+        </w:numPr>
+        <w:rPr>
+          <w:rFonts w:ascii="Times New Roman" w:hAnsi="Times New Roman" w:cs="Times New Roman"/>
+        </w:rPr>
+      </w:pPr>
+      <w:r>
+        <w:rPr>
+          <w:rFonts w:ascii="Times New Roman" w:hAnsi="Times New Roman" w:cs="Times New Roman"/>
+        </w:rPr>
+        <w:t>Cheever short story</w:t>
+      </w:r>
+    </w:p>
+    <w:p>
+      <w:pPr>
+        <w:pStyle w:val="ListParagraph"/>
+        <w:numPr>
+          <w:ilvl w:val="1"/>
+          <w:numId w:val="1"/>
+        </w:numPr>
+        <w:rPr>
+          <w:rFonts w:ascii="Times New Roman" w:hAnsi="Times New Roman" w:cs="Times New Roman"/>
+        </w:rPr>
+      </w:pPr>
+      <w:r>
+        <w:rPr>
+          <w:rFonts w:ascii="Times New Roman" w:hAnsi="Times New Roman" w:cs="Times New Roman"/>
+        </w:rPr>
+        <w:t>Cornell Cinema piece</w:t>
+      </w:r>
+    </w:p>
+    <w:p>
+      <w:pPr>
+        <w:pStyle w:val="ListParagraph"/>
+        <w:numPr>
+          <w:ilvl w:val="1"/>
+          <w:numId w:val="1"/>
+        </w:numPr>
+        <w:rPr>
+          <w:rFonts w:ascii="Times New Roman" w:hAnsi="Times New Roman" w:cs="Times New Roman"/>
+        </w:rPr>
+      </w:pPr>
+      <w:r>
+        <w:rPr>
+          <w:rFonts w:ascii="Times New Roman" w:hAnsi="Times New Roman" w:cs="Times New Roman"/>
+        </w:rPr>
+        <w:t>Podcasts</w:t>
+      </w:r>
+    </w:p>
+    <w:p>
+      <w:pPr>
+        <w:pStyle w:val="ListParagraph"/>
+        <w:numPr>
+          <w:ilvl w:val="1"/>
+          <w:numId w:val="1"/>
+        </w:numPr>
+        <w:rPr>
+          <w:rFonts w:ascii="Times New Roman" w:hAnsi="Times New Roman" w:cs="Times New Roman"/>
+        </w:rPr>
+      </w:pPr>
+      <w:r>
+        <w:rPr>
+          <w:rFonts w:ascii="Times New Roman" w:hAnsi="Times New Roman" w:cs="Times New Roman"/>
+        </w:rPr>
+        <w:t>Travel Writing</w:t>
+      </w:r>
+    </w:p>
+    <w:p>
+      <w:pPr>
+        <w:pStyle w:val="ListParagraph"/>
+        <w:numPr>
+          <w:ilvl w:val="1"/>
+          <w:numId w:val="1"/>
+        </w:numPr>
+        <w:rPr>
+          <w:rFonts w:ascii="Times New Roman" w:hAnsi="Times New Roman" w:cs="Times New Roman"/>
+        </w:rPr>
+      </w:pPr>
+      <w:r>
+        <w:rPr>
+          <w:rFonts w:ascii="Times New Roman" w:hAnsi="Times New Roman" w:cs="Times New Roman"/>
+        </w:rPr>
+        <w:t>The Edit Application</w:t>
+      </w:r>
+    </w:p>
+    <w:p>
+      <w:pPr>
+        <w:pStyle w:val="ListParagraph"/>
+        <w:numPr>
+          <w:ilvl w:val="0"/>
+          <w:numId w:val="1"/>
+        </w:numPr>
+        <w:rPr>
+          <w:rFonts w:ascii="Times New Roman" w:hAnsi="Times New Roman" w:cs="Times New Roman"/>
+        </w:rPr>
+      </w:pPr>
+      <w:r>
+        <w:rPr>
+          <w:rFonts w:ascii="Times New Roman" w:hAnsi="Times New Roman" w:cs="Times New Roman"/>
+        </w:rPr>
+        <w:t>GitHub</w:t>
+      </w:r>
+    </w:p>
+    <w:p>
+      <w:pPr>
+        <w:pStyle w:val="ListParagraph"/>
+        <w:numPr>
+          <w:ilvl w:val="0"/>
+          <w:numId w:val="1"/>
+        </w:numPr>
+        <w:rPr>
+          <w:rFonts w:ascii="Times New Roman" w:hAnsi="Times New Roman" w:cs="Times New Roman"/>
+        </w:rPr>
+      </w:pPr>
+      <w:r>
+        <w:rPr>
+          <w:rFonts w:ascii="Times New Roman" w:hAnsi="Times New Roman" w:cs="Times New Roman"/>
+        </w:rPr>
+        <w:t>LinkedIn</w:t>
+      </w:r>
+    </w:p>
+    <w:p>
+      <w:pPr>
+        <w:pStyle w:val="ListParagraph"/>
+        <w:numPr>
+          <w:ilvl w:val="0"/>
+          <w:numId w:val="1"/>
+        </w:numPr>
+        <w:rPr>
+          <w:rFonts w:ascii="Times New Roman" w:hAnsi="Times New Roman" w:cs="Times New Roman"/>
+        </w:rPr>
+      </w:pPr>
+      <w:r>
+        <w:rPr>
+          <w:rFonts w:ascii="Times New Roman" w:hAnsi="Times New Roman" w:cs="Times New Roman"/>
+        </w:rPr>
+        <w:t>Instagram</w:t>
+      </w:r>
       <w:bookmarkStart w:id="0" w:name="_GoBack"/>
       <w:bookmarkEnd w:id="0"/>
-    </w:p>
-    <w:p>
-      <w:pPr>
-        <w:pStyle w:val="ListParagraph"/>
-        <w:numPr>
-          <w:ilvl w:val="1"/>
-          <w:numId w:val="1"/>
-        </w:numPr>
-        <w:rPr>
-          <w:rFonts w:ascii="Times New Roman" w:hAnsi="Times New Roman" w:cs="Times New Roman"/>
-        </w:rPr>
-      </w:pPr>
-      <w:r>
-        <w:rPr>
-          <w:rFonts w:ascii="Times New Roman" w:hAnsi="Times New Roman" w:cs="Times New Roman"/>
-        </w:rPr>
-        <w:t>Rapid Prototyping/Physical Computing</w:t>
-      </w:r>
-    </w:p>
-    <w:p>
-      <w:pPr>
-        <w:pStyle w:val="ListParagraph"/>
-        <w:numPr>
-          <w:ilvl w:val="2"/>
-          <w:numId w:val="1"/>
-        </w:numPr>
-        <w:rPr>
-          <w:rFonts w:ascii="Times New Roman" w:hAnsi="Times New Roman" w:cs="Times New Roman"/>
-        </w:rPr>
-      </w:pPr>
-      <w:r>
-        <w:rPr>
-          <w:rFonts w:ascii="Times New Roman" w:hAnsi="Times New Roman" w:cs="Times New Roman"/>
-        </w:rPr>
-        <w:t>Graffitibot</w:t>
-      </w:r>
-    </w:p>
-    <w:p>
-      <w:pPr>
-        <w:pStyle w:val="ListParagraph"/>
-        <w:numPr>
-          <w:ilvl w:val="3"/>
-          <w:numId w:val="1"/>
-        </w:numPr>
-        <w:rPr>
-          <w:rFonts w:ascii="Times New Roman" w:hAnsi="Times New Roman" w:cs="Times New Roman"/>
-        </w:rPr>
-      </w:pPr>
-      <w:r>
-        <w:rPr>
-          <w:rFonts w:ascii="Times New Roman" w:hAnsi="Times New Roman" w:cs="Times New Roman"/>
-        </w:rPr>
-        <w:t>Show video (maybe make video shorter?)</w:t>
-      </w:r>
-    </w:p>
-    <w:p>
-      <w:pPr>
-        <w:pStyle w:val="ListParagraph"/>
-        <w:numPr>
-          <w:ilvl w:val="3"/>
-          <w:numId w:val="1"/>
-        </w:numPr>
-        <w:rPr>
-          <w:rFonts w:ascii="Times New Roman" w:hAnsi="Times New Roman" w:cs="Times New Roman"/>
-        </w:rPr>
-      </w:pPr>
-      <w:r>
-        <w:rPr>
-          <w:rFonts w:ascii="Times New Roman" w:hAnsi="Times New Roman" w:cs="Times New Roman"/>
-        </w:rPr>
-        <w:t>Perhaps link to paper</w:t>
-      </w:r>
-    </w:p>
-    <w:p>
-      <w:pPr>
-        <w:pStyle w:val="ListParagraph"/>
-        <w:numPr>
-          <w:ilvl w:val="2"/>
-          <w:numId w:val="1"/>
-        </w:numPr>
-        <w:rPr>
-          <w:rFonts w:ascii="Times New Roman" w:hAnsi="Times New Roman" w:cs="Times New Roman"/>
-        </w:rPr>
-      </w:pPr>
-      <w:r>
-        <w:rPr>
-          <w:rFonts w:ascii="Times New Roman" w:hAnsi="Times New Roman" w:cs="Times New Roman"/>
-        </w:rPr>
-        <w:t>Zoetrope</w:t>
-      </w:r>
-    </w:p>
-    <w:p>
-      <w:pPr>
-        <w:pStyle w:val="ListParagraph"/>
-        <w:numPr>
-          <w:ilvl w:val="3"/>
-          <w:numId w:val="1"/>
-        </w:numPr>
-        <w:rPr>
-          <w:rFonts w:ascii="Times New Roman" w:hAnsi="Times New Roman" w:cs="Times New Roman"/>
-        </w:rPr>
-      </w:pPr>
-      <w:r>
-        <w:rPr>
-          <w:rFonts w:ascii="Times New Roman" w:hAnsi="Times New Roman" w:cs="Times New Roman"/>
-        </w:rPr>
-        <w:t>Link to inspiration</w:t>
-      </w:r>
-    </w:p>
-    <w:p>
-      <w:pPr>
-        <w:pStyle w:val="ListParagraph"/>
-        <w:numPr>
-          <w:ilvl w:val="3"/>
-          <w:numId w:val="1"/>
-        </w:numPr>
-        <w:rPr>
-          <w:rFonts w:ascii="Times New Roman" w:hAnsi="Times New Roman" w:cs="Times New Roman"/>
-        </w:rPr>
-      </w:pPr>
-      <w:r>
-        <w:rPr>
-          <w:rFonts w:ascii="Times New Roman" w:hAnsi="Times New Roman" w:cs="Times New Roman"/>
-        </w:rPr>
-        <w:t>Pics and Videos of product</w:t>
-      </w:r>
-    </w:p>
-    <w:p>
-      <w:pPr>
-        <w:pStyle w:val="ListParagraph"/>
-        <w:numPr>
-          <w:ilvl w:val="2"/>
-          <w:numId w:val="1"/>
-        </w:numPr>
-        <w:rPr>
-          <w:rFonts w:ascii="Times New Roman" w:hAnsi="Times New Roman" w:cs="Times New Roman"/>
-        </w:rPr>
-      </w:pPr>
-      <w:r>
-        <w:rPr>
-          <w:rFonts w:ascii="Times New Roman" w:hAnsi="Times New Roman" w:cs="Times New Roman"/>
-        </w:rPr>
-        <w:t>Cryptex</w:t>
-      </w:r>
-    </w:p>
-    <w:p>
-      <w:pPr>
-        <w:pStyle w:val="ListParagraph"/>
-        <w:numPr>
-          <w:ilvl w:val="2"/>
-          <w:numId w:val="1"/>
-        </w:numPr>
-        <w:rPr>
-          <w:rFonts w:ascii="Times New Roman" w:hAnsi="Times New Roman" w:cs="Times New Roman"/>
-        </w:rPr>
-      </w:pPr>
-      <w:r>
-        <w:rPr>
-          <w:rFonts w:ascii="Times New Roman" w:hAnsi="Times New Roman" w:cs="Times New Roman"/>
-        </w:rPr>
-        <w:t>Game</w:t>
-      </w:r>
-    </w:p>
-    <w:p>
-      <w:pPr>
-        <w:pStyle w:val="ListParagraph"/>
-        <w:numPr>
-          <w:ilvl w:val="1"/>
-          <w:numId w:val="1"/>
-        </w:numPr>
-        <w:rPr>
-          <w:rFonts w:ascii="Times New Roman" w:hAnsi="Times New Roman" w:cs="Times New Roman"/>
-        </w:rPr>
-      </w:pPr>
-      <w:r>
-        <w:rPr>
-          <w:rFonts w:ascii="Times New Roman" w:hAnsi="Times New Roman" w:cs="Times New Roman"/>
-        </w:rPr>
-        <w:t>Game Design</w:t>
-      </w:r>
-    </w:p>
-    <w:p>
-      <w:pPr>
-        <w:pStyle w:val="ListParagraph"/>
-        <w:numPr>
-          <w:ilvl w:val="2"/>
-          <w:numId w:val="1"/>
-        </w:numPr>
-        <w:rPr>
-          <w:rFonts w:ascii="Times New Roman" w:hAnsi="Times New Roman" w:cs="Times New Roman"/>
-        </w:rPr>
-      </w:pPr>
-      <w:r>
-        <w:rPr>
-          <w:rFonts w:ascii="Times New Roman" w:hAnsi="Times New Roman" w:cs="Times New Roman"/>
-        </w:rPr>
-        <w:t>Deserted</w:t>
-      </w:r>
-    </w:p>
-    <w:p>
-      <w:pPr>
-        <w:pStyle w:val="ListParagraph"/>
-        <w:numPr>
-          <w:ilvl w:val="3"/>
-          <w:numId w:val="1"/>
-        </w:numPr>
-        <w:rPr>
-          <w:rFonts w:ascii="Times New Roman" w:hAnsi="Times New Roman" w:cs="Times New Roman"/>
-        </w:rPr>
-      </w:pPr>
-      <w:r>
-        <w:rPr>
-          <w:rFonts w:ascii="Times New Roman" w:hAnsi="Times New Roman" w:cs="Times New Roman"/>
-        </w:rPr>
-        <w:t>Show video and some screenshots</w:t>
-      </w:r>
-    </w:p>
-    <w:p>
-      <w:pPr>
-        <w:pStyle w:val="ListParagraph"/>
-        <w:numPr>
-          <w:ilvl w:val="3"/>
-          <w:numId w:val="1"/>
-        </w:numPr>
-        <w:rPr>
-          <w:rFonts w:ascii="Times New Roman" w:hAnsi="Times New Roman" w:cs="Times New Roman"/>
-        </w:rPr>
-      </w:pPr>
-      <w:r>
-        <w:rPr>
-          <w:rFonts w:ascii="Times New Roman" w:hAnsi="Times New Roman" w:cs="Times New Roman"/>
-        </w:rPr>
-        <w:t>Link to GDIAC website for download and manual</w:t>
-      </w:r>
-    </w:p>
-    <w:p>
-      <w:pPr>
-        <w:pStyle w:val="ListParagraph"/>
-        <w:numPr>
-          <w:ilvl w:val="2"/>
-          <w:numId w:val="1"/>
-        </w:numPr>
-        <w:rPr>
-          <w:rFonts w:ascii="Times New Roman" w:hAnsi="Times New Roman" w:cs="Times New Roman"/>
-        </w:rPr>
-      </w:pPr>
-      <w:r>
-        <w:rPr>
-          <w:rFonts w:ascii="Times New Roman" w:hAnsi="Times New Roman" w:cs="Times New Roman"/>
-        </w:rPr>
-        <w:t>Host catch me if you can</w:t>
-      </w:r>
-    </w:p>
-    <w:p>
-      <w:pPr>
-        <w:pStyle w:val="ListParagraph"/>
-        <w:numPr>
-          <w:ilvl w:val="1"/>
-          <w:numId w:val="1"/>
-        </w:numPr>
-        <w:rPr>
-          <w:rFonts w:ascii="Times New Roman" w:hAnsi="Times New Roman" w:cs="Times New Roman"/>
-        </w:rPr>
-      </w:pPr>
-      <w:r>
-        <w:rPr>
-          <w:rFonts w:ascii="Times New Roman" w:hAnsi="Times New Roman" w:cs="Times New Roman"/>
-        </w:rPr>
-        <w:t>Other</w:t>
-      </w:r>
-    </w:p>
-    <w:p>
-      <w:pPr>
-        <w:pStyle w:val="ListParagraph"/>
-        <w:numPr>
-          <w:ilvl w:val="2"/>
-          <w:numId w:val="1"/>
-        </w:numPr>
-        <w:rPr>
-          <w:rFonts w:ascii="Times New Roman" w:hAnsi="Times New Roman" w:cs="Times New Roman"/>
-        </w:rPr>
-      </w:pPr>
-      <w:r>
-        <w:rPr>
-          <w:rFonts w:ascii="Times New Roman" w:hAnsi="Times New Roman" w:cs="Times New Roman"/>
-        </w:rPr>
-        <w:t>Go through and figure out</w:t>
-      </w:r>
-    </w:p>
-    <w:p>
-      <w:pPr>
-        <w:pStyle w:val="ListParagraph"/>
-        <w:numPr>
-          <w:ilvl w:val="2"/>
-          <w:numId w:val="1"/>
-        </w:numPr>
-        <w:rPr>
-          <w:rFonts w:ascii="Times New Roman" w:hAnsi="Times New Roman" w:cs="Times New Roman"/>
-        </w:rPr>
-      </w:pPr>
-      <w:r>
-        <w:rPr>
-          <w:rFonts w:ascii="Times New Roman" w:hAnsi="Times New Roman" w:cs="Times New Roman"/>
-        </w:rPr>
-        <w:t>Critterworld</w:t>
-      </w:r>
-    </w:p>
-    <w:p>
-      <w:pPr>
-        <w:pStyle w:val="ListParagraph"/>
-        <w:numPr>
-          <w:ilvl w:val="0"/>
-          <w:numId w:val="1"/>
-        </w:numPr>
-        <w:rPr>
-          <w:rFonts w:ascii="Times New Roman" w:hAnsi="Times New Roman" w:cs="Times New Roman"/>
-        </w:rPr>
-      </w:pPr>
-      <w:r>
-        <w:rPr>
-          <w:rFonts w:ascii="Times New Roman" w:hAnsi="Times New Roman" w:cs="Times New Roman"/>
-        </w:rPr>
-        <w:t>Writing/Journalism</w:t>
-      </w:r>
-    </w:p>
-    <w:p>
-      <w:pPr>
-        <w:pStyle w:val="ListParagraph"/>
-        <w:numPr>
-          <w:ilvl w:val="1"/>
-          <w:numId w:val="1"/>
-        </w:numPr>
-        <w:rPr>
-          <w:rFonts w:ascii="Times New Roman" w:hAnsi="Times New Roman" w:cs="Times New Roman"/>
-        </w:rPr>
-      </w:pPr>
-      <w:r>
-        <w:rPr>
-          <w:rFonts w:ascii="Times New Roman" w:hAnsi="Times New Roman" w:cs="Times New Roman"/>
-        </w:rPr>
-        <w:t>Senior Thesis</w:t>
-      </w:r>
-    </w:p>
-    <w:p>
-      <w:pPr>
-        <w:pStyle w:val="ListParagraph"/>
-        <w:numPr>
-          <w:ilvl w:val="1"/>
-          <w:numId w:val="1"/>
-        </w:numPr>
-        <w:rPr>
-          <w:rFonts w:ascii="Times New Roman" w:hAnsi="Times New Roman" w:cs="Times New Roman"/>
-        </w:rPr>
-      </w:pPr>
-      <w:r>
-        <w:rPr>
-          <w:rFonts w:ascii="Times New Roman" w:hAnsi="Times New Roman" w:cs="Times New Roman"/>
-        </w:rPr>
-        <w:t>Cheever short story</w:t>
-      </w:r>
-    </w:p>
-    <w:p>
-      <w:pPr>
-        <w:pStyle w:val="ListParagraph"/>
-        <w:numPr>
-          <w:ilvl w:val="1"/>
-          <w:numId w:val="1"/>
-        </w:numPr>
-        <w:rPr>
-          <w:rFonts w:ascii="Times New Roman" w:hAnsi="Times New Roman" w:cs="Times New Roman"/>
-        </w:rPr>
-      </w:pPr>
-      <w:r>
-        <w:rPr>
-          <w:rFonts w:ascii="Times New Roman" w:hAnsi="Times New Roman" w:cs="Times New Roman"/>
-        </w:rPr>
-        <w:t>Cornell Cinema piece</w:t>
-      </w:r>
-    </w:p>
-    <w:p>
-      <w:pPr>
-        <w:pStyle w:val="ListParagraph"/>
-        <w:numPr>
-          <w:ilvl w:val="1"/>
-          <w:numId w:val="1"/>
-        </w:numPr>
-        <w:rPr>
-          <w:rFonts w:ascii="Times New Roman" w:hAnsi="Times New Roman" w:cs="Times New Roman"/>
-        </w:rPr>
-      </w:pPr>
-      <w:r>
-        <w:rPr>
-          <w:rFonts w:ascii="Times New Roman" w:hAnsi="Times New Roman" w:cs="Times New Roman"/>
-        </w:rPr>
-        <w:t>Podcasts</w:t>
-      </w:r>
-    </w:p>
-    <w:p>
-      <w:pPr>
-        <w:pStyle w:val="ListParagraph"/>
-        <w:numPr>
-          <w:ilvl w:val="1"/>
-          <w:numId w:val="1"/>
-        </w:numPr>
-        <w:rPr>
-          <w:rFonts w:ascii="Times New Roman" w:hAnsi="Times New Roman" w:cs="Times New Roman"/>
-        </w:rPr>
-      </w:pPr>
-      <w:r>
-        <w:rPr>
-          <w:rFonts w:ascii="Times New Roman" w:hAnsi="Times New Roman" w:cs="Times New Roman"/>
-        </w:rPr>
-        <w:t>Travel Writing</w:t>
-      </w:r>
-    </w:p>
-    <w:p>
-      <w:pPr>
-        <w:pStyle w:val="ListParagraph"/>
-        <w:numPr>
-          <w:ilvl w:val="1"/>
-          <w:numId w:val="1"/>
-        </w:numPr>
-        <w:rPr>
-          <w:rFonts w:ascii="Times New Roman" w:hAnsi="Times New Roman" w:cs="Times New Roman"/>
-        </w:rPr>
-      </w:pPr>
-      <w:r>
-        <w:rPr>
-          <w:rFonts w:ascii="Times New Roman" w:hAnsi="Times New Roman" w:cs="Times New Roman"/>
-        </w:rPr>
-        <w:t>The Edit Application</w:t>
-      </w:r>
-    </w:p>
-    <w:p>
-      <w:pPr>
-        <w:pStyle w:val="ListParagraph"/>
-        <w:numPr>
-          <w:ilvl w:val="0"/>
-          <w:numId w:val="1"/>
-        </w:numPr>
-        <w:rPr>
-          <w:rFonts w:ascii="Times New Roman" w:hAnsi="Times New Roman" w:cs="Times New Roman"/>
-        </w:rPr>
-      </w:pPr>
-      <w:r>
-        <w:rPr>
-          <w:rFonts w:ascii="Times New Roman" w:hAnsi="Times New Roman" w:cs="Times New Roman"/>
-        </w:rPr>
-        <w:t>GitHub</w:t>
-      </w:r>
-    </w:p>
-    <w:p>
-      <w:pPr>
-        <w:pStyle w:val="ListParagraph"/>
-        <w:numPr>
-          <w:ilvl w:val="0"/>
-          <w:numId w:val="1"/>
-        </w:numPr>
-        <w:rPr>
-          <w:rFonts w:ascii="Times New Roman" w:hAnsi="Times New Roman" w:cs="Times New Roman"/>
-        </w:rPr>
-      </w:pPr>
-      <w:r>
-        <w:rPr>
-          <w:rFonts w:ascii="Times New Roman" w:hAnsi="Times New Roman" w:cs="Times New Roman"/>
-        </w:rPr>
-        <w:t>LinkedIn</w:t>
-      </w:r>
-    </w:p>
-    <w:p>
-      <w:pPr>
-        <w:pStyle w:val="ListParagraph"/>
-        <w:numPr>
-          <w:ilvl w:val="0"/>
-          <w:numId w:val="1"/>
-        </w:numPr>
-        <w:rPr>
-          <w:rFonts w:ascii="Times New Roman" w:hAnsi="Times New Roman" w:cs="Times New Roman"/>
-        </w:rPr>
-      </w:pPr>
-      <w:r>
-        <w:rPr>
-          <w:rFonts w:ascii="Times New Roman" w:hAnsi="Times New Roman" w:cs="Times New Roman"/>
-        </w:rPr>
-        <w:t>Instagram</w:t>
-      </w:r>
-    </w:p>
-    <w:p>
-      <w:pPr>
-        <w:rPr>
-          <w:rFonts w:ascii="Times New Roman" w:hAnsi="Times New Roman" w:cs="Times New Roman"/>
-        </w:rPr>
-      </w:pPr>
     </w:p>
     <w:sectPr>
       <w:pgSz w:w="12240" w:h="15840"/>

</xml_diff>